<commit_message>
code_smells and patterns filename fix
</commit_message>
<xml_diff>
--- a/Project/Phase 1/Sprint1/47994/code_smells_47994.docx
+++ b/Project/Phase 1/Sprint1/47994/code_smells_47994.docx
@@ -21,48 +21,48 @@
           <w:sz w:val="36"/>
           <w:szCs w:val="36"/>
         </w:rPr>
-        <w:t>Identified design patterns</w:t>
-      </w:r>
-    </w:p>
-    <w:p>
-      <w:pPr>
-        <w:jc w:val="center"/>
-        <w:rPr>
-          <w:rFonts w:ascii="Times New Roman" w:hAnsi="Times New Roman" w:cs="Times New Roman"/>
-          <w:sz w:val="24"/>
-          <w:szCs w:val="24"/>
-        </w:rPr>
-      </w:pPr>
-      <w:r>
-        <w:rPr>
-          <w:rFonts w:ascii="Times New Roman" w:hAnsi="Times New Roman" w:cs="Times New Roman"/>
-          <w:sz w:val="24"/>
-          <w:szCs w:val="24"/>
-        </w:rPr>
-        <w:t>Team member number:</w:t>
-      </w:r>
-    </w:p>
-    <w:p>
-      <w:pPr>
-        <w:rPr>
-          <w:rFonts w:ascii="Times New Roman" w:hAnsi="Times New Roman" w:cs="Times New Roman"/>
-          <w:sz w:val="24"/>
-          <w:szCs w:val="24"/>
-        </w:rPr>
-      </w:pPr>
-    </w:p>
-    <w:p>
-      <w:pPr>
+        <w:t xml:space="preserve">Identified </w:t>
+      </w:r>
+      <w:r>
         <w:rPr>
           <w:rFonts w:ascii="Times New Roman" w:hAnsi="Times New Roman" w:cs="Times New Roman"/>
           <w:b/>
           <w:bCs/>
-          <w:sz w:val="24"/>
-          <w:szCs w:val="24"/>
-        </w:rPr>
-      </w:pPr>
-      <w:proofErr w:type="spellStart"/>
-      <w:r>
+          <w:sz w:val="36"/>
+          <w:szCs w:val="36"/>
+        </w:rPr>
+        <w:t>code smells</w:t>
+      </w:r>
+    </w:p>
+    <w:p>
+      <w:pPr>
+        <w:jc w:val="center"/>
+        <w:rPr>
+          <w:rFonts w:ascii="Times New Roman" w:hAnsi="Times New Roman" w:cs="Times New Roman"/>
+          <w:sz w:val="24"/>
+          <w:szCs w:val="24"/>
+        </w:rPr>
+      </w:pPr>
+      <w:r>
+        <w:rPr>
+          <w:rFonts w:ascii="Times New Roman" w:hAnsi="Times New Roman" w:cs="Times New Roman"/>
+          <w:sz w:val="24"/>
+          <w:szCs w:val="24"/>
+        </w:rPr>
+        <w:t>Team member number:</w:t>
+      </w:r>
+    </w:p>
+    <w:p>
+      <w:pPr>
+        <w:rPr>
+          <w:rFonts w:ascii="Times New Roman" w:hAnsi="Times New Roman" w:cs="Times New Roman"/>
+          <w:sz w:val="24"/>
+          <w:szCs w:val="24"/>
+        </w:rPr>
+      </w:pPr>
+    </w:p>
+    <w:p>
+      <w:pPr>
         <w:rPr>
           <w:rFonts w:ascii="Times New Roman" w:hAnsi="Times New Roman" w:cs="Times New Roman"/>
           <w:b/>
@@ -70,9 +70,7 @@
           <w:sz w:val="24"/>
           <w:szCs w:val="24"/>
         </w:rPr>
-        <w:t>Patern</w:t>
-      </w:r>
-      <w:proofErr w:type="spellEnd"/>
+      </w:pPr>
       <w:r>
         <w:rPr>
           <w:rFonts w:ascii="Times New Roman" w:hAnsi="Times New Roman" w:cs="Times New Roman"/>
@@ -81,96 +79,9 @@
           <w:sz w:val="24"/>
           <w:szCs w:val="24"/>
         </w:rPr>
-        <w:t xml:space="preserve"> 1</w:t>
-      </w:r>
-    </w:p>
-    <w:p>
-      <w:pPr>
-        <w:rPr>
-          <w:rFonts w:ascii="Times New Roman" w:hAnsi="Times New Roman" w:cs="Times New Roman"/>
-          <w:sz w:val="24"/>
-          <w:szCs w:val="24"/>
-        </w:rPr>
-      </w:pPr>
-    </w:p>
-    <w:p>
-      <w:pPr>
-        <w:rPr>
-          <w:rFonts w:ascii="Times New Roman" w:hAnsi="Times New Roman" w:cs="Times New Roman"/>
-          <w:sz w:val="24"/>
-          <w:szCs w:val="24"/>
-        </w:rPr>
-      </w:pPr>
-      <w:r>
-        <w:rPr>
-          <w:rFonts w:ascii="Times New Roman" w:hAnsi="Times New Roman" w:cs="Times New Roman"/>
-          <w:sz w:val="24"/>
-          <w:szCs w:val="24"/>
-        </w:rPr>
-        <w:t>Code snippet</w:t>
-      </w:r>
-    </w:p>
-    <w:p>
-      <w:pPr>
-        <w:rPr>
-          <w:rFonts w:ascii="Times New Roman" w:hAnsi="Times New Roman" w:cs="Times New Roman"/>
-          <w:sz w:val="24"/>
-          <w:szCs w:val="24"/>
-        </w:rPr>
-      </w:pPr>
-    </w:p>
-    <w:p>
-      <w:pPr>
-        <w:rPr>
-          <w:rFonts w:ascii="Times New Roman" w:hAnsi="Times New Roman" w:cs="Times New Roman"/>
-          <w:sz w:val="24"/>
-          <w:szCs w:val="24"/>
-        </w:rPr>
-      </w:pPr>
-      <w:r>
-        <w:rPr>
-          <w:rFonts w:ascii="Times New Roman" w:hAnsi="Times New Roman" w:cs="Times New Roman"/>
-          <w:sz w:val="24"/>
-          <w:szCs w:val="24"/>
-        </w:rPr>
-        <w:t>Explanation of the rationale for i</w:t>
-      </w:r>
-      <w:r>
-        <w:rPr>
-          <w:rFonts w:ascii="Times New Roman" w:hAnsi="Times New Roman" w:cs="Times New Roman"/>
-          <w:sz w:val="24"/>
-          <w:szCs w:val="24"/>
-        </w:rPr>
-        <w:t xml:space="preserve">dentifying this as a pattern </w:t>
-      </w:r>
-      <w:r>
-        <w:rPr>
-          <w:rFonts w:ascii="Times New Roman" w:hAnsi="Times New Roman" w:cs="Times New Roman"/>
-          <w:sz w:val="24"/>
-          <w:szCs w:val="24"/>
-        </w:rPr>
-        <w:t>instantiation</w:t>
-      </w:r>
-    </w:p>
-    <w:p>
-      <w:pPr>
-        <w:rPr>
-          <w:rFonts w:ascii="Times New Roman" w:hAnsi="Times New Roman" w:cs="Times New Roman"/>
-          <w:sz w:val="24"/>
-          <w:szCs w:val="24"/>
-        </w:rPr>
-      </w:pPr>
-      <w:r>
-        <w:rPr>
-          <w:rFonts w:ascii="Times New Roman" w:hAnsi="Times New Roman" w:cs="Times New Roman"/>
-          <w:sz w:val="24"/>
-          <w:szCs w:val="24"/>
-        </w:rPr>
-        <w:br w:type="page"/>
-      </w:r>
-    </w:p>
-    <w:p>
-      <w:pPr>
+        <w:t>Code smell</w:t>
+      </w:r>
+      <w:r>
         <w:rPr>
           <w:rFonts w:ascii="Times New Roman" w:hAnsi="Times New Roman" w:cs="Times New Roman"/>
           <w:b/>
@@ -178,9 +89,148 @@
           <w:sz w:val="24"/>
           <w:szCs w:val="24"/>
         </w:rPr>
-      </w:pPr>
-      <w:proofErr w:type="spellStart"/>
-      <w:r>
+        <w:t xml:space="preserve"> 1</w:t>
+      </w:r>
+    </w:p>
+    <w:p>
+      <w:pPr>
+        <w:rPr>
+          <w:rFonts w:ascii="Times New Roman" w:hAnsi="Times New Roman" w:cs="Times New Roman"/>
+          <w:sz w:val="24"/>
+          <w:szCs w:val="24"/>
+        </w:rPr>
+      </w:pPr>
+    </w:p>
+    <w:p>
+      <w:pPr>
+        <w:rPr>
+          <w:rFonts w:ascii="Times New Roman" w:hAnsi="Times New Roman" w:cs="Times New Roman"/>
+          <w:sz w:val="24"/>
+          <w:szCs w:val="24"/>
+        </w:rPr>
+      </w:pPr>
+      <w:r>
+        <w:rPr>
+          <w:rFonts w:ascii="Times New Roman" w:hAnsi="Times New Roman" w:cs="Times New Roman"/>
+          <w:sz w:val="24"/>
+          <w:szCs w:val="24"/>
+        </w:rPr>
+        <w:t>Code snippet</w:t>
+      </w:r>
+    </w:p>
+    <w:p>
+      <w:pPr>
+        <w:rPr>
+          <w:rFonts w:ascii="Times New Roman" w:hAnsi="Times New Roman" w:cs="Times New Roman"/>
+          <w:sz w:val="24"/>
+          <w:szCs w:val="24"/>
+        </w:rPr>
+      </w:pPr>
+    </w:p>
+    <w:p>
+      <w:pPr>
+        <w:rPr>
+          <w:rFonts w:ascii="Times New Roman" w:hAnsi="Times New Roman" w:cs="Times New Roman"/>
+          <w:sz w:val="24"/>
+          <w:szCs w:val="24"/>
+        </w:rPr>
+      </w:pPr>
+      <w:r>
+        <w:rPr>
+          <w:rFonts w:ascii="Times New Roman" w:hAnsi="Times New Roman" w:cs="Times New Roman"/>
+          <w:sz w:val="24"/>
+          <w:szCs w:val="24"/>
+        </w:rPr>
+        <w:t>The exact location on the codebase</w:t>
+      </w:r>
+    </w:p>
+    <w:p>
+      <w:pPr>
+        <w:rPr>
+          <w:rFonts w:ascii="Times New Roman" w:hAnsi="Times New Roman" w:cs="Times New Roman"/>
+          <w:sz w:val="24"/>
+          <w:szCs w:val="24"/>
+        </w:rPr>
+      </w:pPr>
+    </w:p>
+    <w:p>
+      <w:pPr>
+        <w:rPr>
+          <w:rFonts w:ascii="Times New Roman" w:hAnsi="Times New Roman" w:cs="Times New Roman"/>
+          <w:sz w:val="24"/>
+          <w:szCs w:val="24"/>
+        </w:rPr>
+      </w:pPr>
+      <w:r>
+        <w:rPr>
+          <w:rFonts w:ascii="Times New Roman" w:hAnsi="Times New Roman" w:cs="Times New Roman"/>
+          <w:sz w:val="24"/>
+          <w:szCs w:val="24"/>
+        </w:rPr>
+        <w:t>Explanation of the rationale for i</w:t>
+      </w:r>
+      <w:r>
+        <w:rPr>
+          <w:rFonts w:ascii="Times New Roman" w:hAnsi="Times New Roman" w:cs="Times New Roman"/>
+          <w:sz w:val="24"/>
+          <w:szCs w:val="24"/>
+        </w:rPr>
+        <w:t xml:space="preserve">dentifying this </w:t>
+      </w:r>
+      <w:r>
+        <w:rPr>
+          <w:rFonts w:ascii="Times New Roman" w:hAnsi="Times New Roman" w:cs="Times New Roman"/>
+          <w:sz w:val="24"/>
+          <w:szCs w:val="24"/>
+        </w:rPr>
+        <w:t>code smell</w:t>
+      </w:r>
+    </w:p>
+    <w:p>
+      <w:pPr>
+        <w:rPr>
+          <w:rFonts w:ascii="Times New Roman" w:hAnsi="Times New Roman" w:cs="Times New Roman"/>
+          <w:sz w:val="24"/>
+          <w:szCs w:val="24"/>
+        </w:rPr>
+      </w:pPr>
+    </w:p>
+    <w:p>
+      <w:pPr>
+        <w:rPr>
+          <w:rFonts w:ascii="Times New Roman" w:hAnsi="Times New Roman" w:cs="Times New Roman"/>
+          <w:sz w:val="24"/>
+          <w:szCs w:val="24"/>
+        </w:rPr>
+      </w:pPr>
+      <w:r>
+        <w:rPr>
+          <w:rFonts w:ascii="Times New Roman" w:hAnsi="Times New Roman" w:cs="Times New Roman"/>
+          <w:sz w:val="24"/>
+          <w:szCs w:val="24"/>
+        </w:rPr>
+        <w:t>A refactoring proposal</w:t>
+      </w:r>
+    </w:p>
+    <w:p>
+      <w:pPr>
+        <w:rPr>
+          <w:rFonts w:ascii="Times New Roman" w:hAnsi="Times New Roman" w:cs="Times New Roman"/>
+          <w:sz w:val="24"/>
+          <w:szCs w:val="24"/>
+        </w:rPr>
+      </w:pPr>
+      <w:r>
+        <w:rPr>
+          <w:rFonts w:ascii="Times New Roman" w:hAnsi="Times New Roman" w:cs="Times New Roman"/>
+          <w:sz w:val="24"/>
+          <w:szCs w:val="24"/>
+        </w:rPr>
+        <w:br w:type="page"/>
+      </w:r>
+    </w:p>
+    <w:p>
+      <w:pPr>
         <w:rPr>
           <w:rFonts w:ascii="Times New Roman" w:hAnsi="Times New Roman" w:cs="Times New Roman"/>
           <w:b/>
@@ -188,10 +238,7 @@
           <w:sz w:val="24"/>
           <w:szCs w:val="24"/>
         </w:rPr>
-        <w:lastRenderedPageBreak/>
-        <w:t>Patern</w:t>
-      </w:r>
-      <w:proofErr w:type="spellEnd"/>
+      </w:pPr>
       <w:r>
         <w:rPr>
           <w:rFonts w:ascii="Times New Roman" w:hAnsi="Times New Roman" w:cs="Times New Roman"/>
@@ -200,7 +247,8 @@
           <w:sz w:val="24"/>
           <w:szCs w:val="24"/>
         </w:rPr>
-        <w:t xml:space="preserve"> </w:t>
+        <w:lastRenderedPageBreak/>
+        <w:t>Code smell</w:t>
       </w:r>
       <w:r>
         <w:rPr>
@@ -210,96 +258,9 @@
           <w:sz w:val="24"/>
           <w:szCs w:val="24"/>
         </w:rPr>
-        <w:t>2</w:t>
-      </w:r>
-    </w:p>
-    <w:p>
-      <w:pPr>
-        <w:rPr>
-          <w:rFonts w:ascii="Times New Roman" w:hAnsi="Times New Roman" w:cs="Times New Roman"/>
-          <w:sz w:val="24"/>
-          <w:szCs w:val="24"/>
-        </w:rPr>
-      </w:pPr>
-    </w:p>
-    <w:p>
-      <w:pPr>
-        <w:rPr>
-          <w:rFonts w:ascii="Times New Roman" w:hAnsi="Times New Roman" w:cs="Times New Roman"/>
-          <w:sz w:val="24"/>
-          <w:szCs w:val="24"/>
-        </w:rPr>
-      </w:pPr>
-      <w:r>
-        <w:rPr>
-          <w:rFonts w:ascii="Times New Roman" w:hAnsi="Times New Roman" w:cs="Times New Roman"/>
-          <w:sz w:val="24"/>
-          <w:szCs w:val="24"/>
-        </w:rPr>
-        <w:t>Code snippet</w:t>
-      </w:r>
-    </w:p>
-    <w:p>
-      <w:pPr>
-        <w:rPr>
-          <w:rFonts w:ascii="Times New Roman" w:hAnsi="Times New Roman" w:cs="Times New Roman"/>
-          <w:sz w:val="24"/>
-          <w:szCs w:val="24"/>
-        </w:rPr>
-      </w:pPr>
-    </w:p>
-    <w:p>
-      <w:pPr>
-        <w:rPr>
-          <w:rFonts w:ascii="Times New Roman" w:hAnsi="Times New Roman" w:cs="Times New Roman"/>
-          <w:sz w:val="24"/>
-          <w:szCs w:val="24"/>
-        </w:rPr>
-      </w:pPr>
-      <w:r>
-        <w:rPr>
-          <w:rFonts w:ascii="Times New Roman" w:hAnsi="Times New Roman" w:cs="Times New Roman"/>
-          <w:sz w:val="24"/>
-          <w:szCs w:val="24"/>
-        </w:rPr>
-        <w:t>Explanation of the rationale for i</w:t>
-      </w:r>
-      <w:r>
-        <w:rPr>
-          <w:rFonts w:ascii="Times New Roman" w:hAnsi="Times New Roman" w:cs="Times New Roman"/>
-          <w:sz w:val="24"/>
-          <w:szCs w:val="24"/>
-        </w:rPr>
-        <w:t xml:space="preserve">dentifying this as a pattern </w:t>
-      </w:r>
-      <w:r>
-        <w:rPr>
-          <w:rFonts w:ascii="Times New Roman" w:hAnsi="Times New Roman" w:cs="Times New Roman"/>
-          <w:sz w:val="24"/>
-          <w:szCs w:val="24"/>
-        </w:rPr>
-        <w:t>instantiation</w:t>
-      </w:r>
-    </w:p>
-    <w:p>
-      <w:pPr>
-        <w:rPr>
-          <w:rFonts w:ascii="Times New Roman" w:hAnsi="Times New Roman" w:cs="Times New Roman"/>
-          <w:sz w:val="24"/>
-          <w:szCs w:val="24"/>
-        </w:rPr>
-      </w:pPr>
-      <w:r>
-        <w:rPr>
-          <w:rFonts w:ascii="Times New Roman" w:hAnsi="Times New Roman" w:cs="Times New Roman"/>
-          <w:sz w:val="24"/>
-          <w:szCs w:val="24"/>
-        </w:rPr>
-        <w:br w:type="page"/>
-      </w:r>
-    </w:p>
-    <w:p>
-      <w:pPr>
+        <w:t xml:space="preserve"> </w:t>
+      </w:r>
+      <w:r>
         <w:rPr>
           <w:rFonts w:ascii="Times New Roman" w:hAnsi="Times New Roman" w:cs="Times New Roman"/>
           <w:b/>
@@ -307,20 +268,149 @@
           <w:sz w:val="24"/>
           <w:szCs w:val="24"/>
         </w:rPr>
-      </w:pPr>
-      <w:proofErr w:type="spellStart"/>
-      <w:r>
+        <w:t>2</w:t>
+      </w:r>
+    </w:p>
+    <w:p>
+      <w:pPr>
+        <w:rPr>
+          <w:rFonts w:ascii="Times New Roman" w:hAnsi="Times New Roman" w:cs="Times New Roman"/>
+          <w:sz w:val="24"/>
+          <w:szCs w:val="24"/>
+        </w:rPr>
+      </w:pPr>
+    </w:p>
+    <w:p>
+      <w:pPr>
+        <w:rPr>
+          <w:rFonts w:ascii="Times New Roman" w:hAnsi="Times New Roman" w:cs="Times New Roman"/>
+          <w:sz w:val="24"/>
+          <w:szCs w:val="24"/>
+        </w:rPr>
+      </w:pPr>
+      <w:r>
+        <w:rPr>
+          <w:rFonts w:ascii="Times New Roman" w:hAnsi="Times New Roman" w:cs="Times New Roman"/>
+          <w:sz w:val="24"/>
+          <w:szCs w:val="24"/>
+        </w:rPr>
+        <w:t>Code snippet</w:t>
+      </w:r>
+    </w:p>
+    <w:p>
+      <w:pPr>
+        <w:rPr>
+          <w:rFonts w:ascii="Times New Roman" w:hAnsi="Times New Roman" w:cs="Times New Roman"/>
+          <w:sz w:val="24"/>
+          <w:szCs w:val="24"/>
+        </w:rPr>
+      </w:pPr>
+    </w:p>
+    <w:p>
+      <w:pPr>
+        <w:rPr>
+          <w:rFonts w:ascii="Times New Roman" w:hAnsi="Times New Roman" w:cs="Times New Roman"/>
+          <w:sz w:val="24"/>
+          <w:szCs w:val="24"/>
+        </w:rPr>
+      </w:pPr>
+      <w:r>
+        <w:rPr>
+          <w:rFonts w:ascii="Times New Roman" w:hAnsi="Times New Roman" w:cs="Times New Roman"/>
+          <w:sz w:val="24"/>
+          <w:szCs w:val="24"/>
+        </w:rPr>
+        <w:t>The exact location on the codebase</w:t>
+      </w:r>
+    </w:p>
+    <w:p>
+      <w:pPr>
+        <w:rPr>
+          <w:rFonts w:ascii="Times New Roman" w:hAnsi="Times New Roman" w:cs="Times New Roman"/>
+          <w:sz w:val="24"/>
+          <w:szCs w:val="24"/>
+        </w:rPr>
+      </w:pPr>
+    </w:p>
+    <w:p>
+      <w:pPr>
+        <w:rPr>
+          <w:rFonts w:ascii="Times New Roman" w:hAnsi="Times New Roman" w:cs="Times New Roman"/>
+          <w:sz w:val="24"/>
+          <w:szCs w:val="24"/>
+        </w:rPr>
+      </w:pPr>
+      <w:r>
+        <w:rPr>
+          <w:rFonts w:ascii="Times New Roman" w:hAnsi="Times New Roman" w:cs="Times New Roman"/>
+          <w:sz w:val="24"/>
+          <w:szCs w:val="24"/>
+        </w:rPr>
+        <w:t>Explanation of the rationale for i</w:t>
+      </w:r>
+      <w:r>
+        <w:rPr>
+          <w:rFonts w:ascii="Times New Roman" w:hAnsi="Times New Roman" w:cs="Times New Roman"/>
+          <w:sz w:val="24"/>
+          <w:szCs w:val="24"/>
+        </w:rPr>
+        <w:t>dentifying this code smell</w:t>
+      </w:r>
+    </w:p>
+    <w:p>
+      <w:pPr>
+        <w:rPr>
+          <w:rFonts w:ascii="Times New Roman" w:hAnsi="Times New Roman" w:cs="Times New Roman"/>
+          <w:sz w:val="24"/>
+          <w:szCs w:val="24"/>
+        </w:rPr>
+      </w:pPr>
+    </w:p>
+    <w:p>
+      <w:pPr>
+        <w:rPr>
+          <w:rFonts w:ascii="Times New Roman" w:hAnsi="Times New Roman" w:cs="Times New Roman"/>
+          <w:sz w:val="24"/>
+          <w:szCs w:val="24"/>
+        </w:rPr>
+      </w:pPr>
+      <w:r>
+        <w:rPr>
+          <w:rFonts w:ascii="Times New Roman" w:hAnsi="Times New Roman" w:cs="Times New Roman"/>
+          <w:sz w:val="24"/>
+          <w:szCs w:val="24"/>
+        </w:rPr>
+        <w:t>A refactoring proposal</w:t>
+      </w:r>
+    </w:p>
+    <w:p>
+      <w:pPr>
+        <w:rPr>
+          <w:rFonts w:ascii="Times New Roman" w:hAnsi="Times New Roman" w:cs="Times New Roman"/>
+          <w:sz w:val="24"/>
+          <w:szCs w:val="24"/>
+        </w:rPr>
+      </w:pPr>
+      <w:r>
+        <w:rPr>
+          <w:rFonts w:ascii="Times New Roman" w:hAnsi="Times New Roman" w:cs="Times New Roman"/>
+          <w:sz w:val="24"/>
+          <w:szCs w:val="24"/>
+        </w:rPr>
+        <w:br w:type="page"/>
+      </w:r>
+    </w:p>
+    <w:p>
+      <w:pPr>
         <w:rPr>
           <w:rFonts w:ascii="Times New Roman" w:hAnsi="Times New Roman" w:cs="Times New Roman"/>
           <w:b/>
           <w:bCs/>
           <w:sz w:val="24"/>
           <w:szCs w:val="24"/>
-        </w:rPr>
-        <w:lastRenderedPageBreak/>
-        <w:t>Patern</w:t>
-      </w:r>
-      <w:proofErr w:type="spellEnd"/>
+          <w:u w:val="single"/>
+        </w:rPr>
+      </w:pPr>
       <w:r>
         <w:rPr>
           <w:rFonts w:ascii="Times New Roman" w:hAnsi="Times New Roman" w:cs="Times New Roman"/>
@@ -329,7 +419,8 @@
           <w:sz w:val="24"/>
           <w:szCs w:val="24"/>
         </w:rPr>
-        <w:t xml:space="preserve"> </w:t>
+        <w:lastRenderedPageBreak/>
+        <w:t>Code smell</w:t>
       </w:r>
       <w:r>
         <w:rPr>
@@ -339,6 +430,16 @@
           <w:sz w:val="24"/>
           <w:szCs w:val="24"/>
         </w:rPr>
+        <w:t xml:space="preserve"> </w:t>
+      </w:r>
+      <w:r>
+        <w:rPr>
+          <w:rFonts w:ascii="Times New Roman" w:hAnsi="Times New Roman" w:cs="Times New Roman"/>
+          <w:b/>
+          <w:bCs/>
+          <w:sz w:val="24"/>
+          <w:szCs w:val="24"/>
+        </w:rPr>
         <w:t>3</w:t>
       </w:r>
     </w:p>
@@ -391,6 +492,32 @@
           <w:sz w:val="24"/>
           <w:szCs w:val="24"/>
         </w:rPr>
+        <w:t>The exact location on the codebase</w:t>
+      </w:r>
+    </w:p>
+    <w:p>
+      <w:pPr>
+        <w:rPr>
+          <w:rFonts w:ascii="Times New Roman" w:hAnsi="Times New Roman" w:cs="Times New Roman"/>
+          <w:sz w:val="24"/>
+          <w:szCs w:val="24"/>
+        </w:rPr>
+      </w:pPr>
+    </w:p>
+    <w:p>
+      <w:pPr>
+        <w:rPr>
+          <w:rFonts w:ascii="Times New Roman" w:hAnsi="Times New Roman" w:cs="Times New Roman"/>
+          <w:sz w:val="24"/>
+          <w:szCs w:val="24"/>
+        </w:rPr>
+      </w:pPr>
+      <w:r>
+        <w:rPr>
+          <w:rFonts w:ascii="Times New Roman" w:hAnsi="Times New Roman" w:cs="Times New Roman"/>
+          <w:sz w:val="24"/>
+          <w:szCs w:val="24"/>
+        </w:rPr>
         <w:t>Explanation of the rationale for i</w:t>
       </w:r>
       <w:r>
@@ -399,15 +526,33 @@
           <w:sz w:val="24"/>
           <w:szCs w:val="24"/>
         </w:rPr>
-        <w:t xml:space="preserve">dentifying this as a pattern </w:t>
-      </w:r>
-      <w:r>
-        <w:rPr>
-          <w:rFonts w:ascii="Times New Roman" w:hAnsi="Times New Roman" w:cs="Times New Roman"/>
-          <w:sz w:val="24"/>
-          <w:szCs w:val="24"/>
-        </w:rPr>
-        <w:t>instantiation</w:t>
+        <w:t>dentifying this code smell</w:t>
+      </w:r>
+    </w:p>
+    <w:p>
+      <w:pPr>
+        <w:rPr>
+          <w:rFonts w:ascii="Times New Roman" w:hAnsi="Times New Roman" w:cs="Times New Roman"/>
+          <w:sz w:val="24"/>
+          <w:szCs w:val="24"/>
+        </w:rPr>
+      </w:pPr>
+    </w:p>
+    <w:p>
+      <w:pPr>
+        <w:rPr>
+          <w:rFonts w:ascii="Times New Roman" w:hAnsi="Times New Roman" w:cs="Times New Roman"/>
+          <w:sz w:val="24"/>
+          <w:szCs w:val="24"/>
+        </w:rPr>
+      </w:pPr>
+      <w:r>
+        <w:rPr>
+          <w:rFonts w:ascii="Times New Roman" w:hAnsi="Times New Roman" w:cs="Times New Roman"/>
+          <w:sz w:val="24"/>
+          <w:szCs w:val="24"/>
+        </w:rPr>
+        <w:t>A refactoring proposal</w:t>
       </w:r>
     </w:p>
     <w:p>

</xml_diff>